<commit_message>
arrumando caso de uso 7-9
</commit_message>
<xml_diff>
--- a/Casos de uso/casos de uso 7-9.docx
+++ b/Casos de uso/casos de uso 7-9.docx
@@ -1,6 +1,6 @@
 
 <file path=word/document.xml><?xml version="1.0" encoding="utf-8"?>
-<w:document xmlns:wpc="http://schemas.microsoft.com/office/word/2010/wordprocessingCanvas" xmlns:cx="http://schemas.microsoft.com/office/drawing/2014/chartex" xmlns:cx1="http://schemas.microsoft.com/office/drawing/2015/9/8/chartex" xmlns:cx2="http://schemas.microsoft.com/office/drawing/2015/10/21/chartex" xmlns:cx3="http://schemas.microsoft.com/office/drawing/2016/5/9/chartex" xmlns:cx4="http://schemas.microsoft.com/office/drawing/2016/5/10/chartex" xmlns:cx5="http://schemas.microsoft.com/office/drawing/2016/5/11/chartex" xmlns:mc="http://schemas.openxmlformats.org/markup-compatibility/2006" xmlns:o="urn:schemas-microsoft-com:office:office" xmlns:r="http://schemas.openxmlformats.org/officeDocument/2006/relationships" xmlns:m="http://schemas.openxmlformats.org/officeDocument/2006/math" xmlns:v="urn:schemas-microsoft-com:vml" xmlns:wp14="http://schemas.microsoft.com/office/word/2010/wordprocessingDrawing" xmlns:wp="http://schemas.openxmlformats.org/drawingml/2006/wordprocessingDrawing" xmlns:w10="urn:schemas-microsoft-com:office:word" xmlns:w="http://schemas.openxmlformats.org/wordprocessingml/2006/main" xmlns:w14="http://schemas.microsoft.com/office/word/2010/wordml" xmlns:w15="http://schemas.microsoft.com/office/word/2012/wordml" xmlns:w16se="http://schemas.microsoft.com/office/word/2015/wordml/symex" xmlns:wpg="http://schemas.microsoft.com/office/word/2010/wordprocessingGroup" xmlns:wpi="http://schemas.microsoft.com/office/word/2010/wordprocessingInk" xmlns:wne="http://schemas.microsoft.com/office/word/2006/wordml" xmlns:wps="http://schemas.microsoft.com/office/word/2010/wordprocessingShape" mc:Ignorable="w14 w15 w16se wp14">
+<w:document xmlns:wpc="http://schemas.microsoft.com/office/word/2010/wordprocessingCanvas" xmlns:cx="http://schemas.microsoft.com/office/drawing/2014/chartex" xmlns:cx1="http://schemas.microsoft.com/office/drawing/2015/9/8/chartex" xmlns:cx2="http://schemas.microsoft.com/office/drawing/2015/10/21/chartex" xmlns:cx3="http://schemas.microsoft.com/office/drawing/2016/5/9/chartex" xmlns:cx4="http://schemas.microsoft.com/office/drawing/2016/5/10/chartex" xmlns:cx5="http://schemas.microsoft.com/office/drawing/2016/5/11/chartex" xmlns:cx6="http://schemas.microsoft.com/office/drawing/2016/5/12/chartex" xmlns:cx7="http://schemas.microsoft.com/office/drawing/2016/5/13/chartex" xmlns:cx8="http://schemas.microsoft.com/office/drawing/2016/5/14/chartex" xmlns:mc="http://schemas.openxmlformats.org/markup-compatibility/2006" xmlns:aink="http://schemas.microsoft.com/office/drawing/2016/ink" xmlns:o="urn:schemas-microsoft-com:office:office" xmlns:r="http://schemas.openxmlformats.org/officeDocument/2006/relationships" xmlns:m="http://schemas.openxmlformats.org/officeDocument/2006/math" xmlns:v="urn:schemas-microsoft-com:vml" xmlns:wp14="http://schemas.microsoft.com/office/word/2010/wordprocessingDrawing" xmlns:wp="http://schemas.openxmlformats.org/drawingml/2006/wordprocessingDrawing" xmlns:w10="urn:schemas-microsoft-com:office:word" xmlns:w="http://schemas.openxmlformats.org/wordprocessingml/2006/main" xmlns:w14="http://schemas.microsoft.com/office/word/2010/wordml" xmlns:w15="http://schemas.microsoft.com/office/word/2012/wordml" xmlns:w16se="http://schemas.microsoft.com/office/word/2015/wordml/symex" xmlns:wpg="http://schemas.microsoft.com/office/word/2010/wordprocessingGroup" xmlns:wpi="http://schemas.microsoft.com/office/word/2010/wordprocessingInk" xmlns:wne="http://schemas.microsoft.com/office/word/2006/wordml" xmlns:wps="http://schemas.microsoft.com/office/word/2010/wordprocessingShape" mc:Ignorable="w14 w15 w16se wp14">
   <w:body>
     <w:p>
       <w:pPr>
@@ -116,7 +116,23 @@
           <w:sz w:val="40"/>
           <w:szCs w:val="40"/>
         </w:rPr>
-        <w:t xml:space="preserve"> Não existe.</w:t>
+        <w:t xml:space="preserve"> </w:t>
+      </w:r>
+      <w:bookmarkStart w:id="0" w:name="_GoBack"/>
+      <w:r>
+        <w:rPr>
+          <w:sz w:val="40"/>
+          <w:szCs w:val="40"/>
+        </w:rPr>
+        <w:t>Não existe</w:t>
+      </w:r>
+      <w:bookmarkEnd w:id="0"/>
+      <w:r>
+        <w:rPr>
+          <w:sz w:val="40"/>
+          <w:szCs w:val="40"/>
+        </w:rPr>
+        <w:t>.</w:t>
       </w:r>
     </w:p>
     <w:p>
@@ -226,7 +242,23 @@
           <w:sz w:val="40"/>
           <w:szCs w:val="40"/>
         </w:rPr>
-        <w:t xml:space="preserve">1 </w:t>
+        <w:t>1</w:t>
+      </w:r>
+      <w:r>
+        <w:rPr>
+          <w:b/>
+          <w:sz w:val="40"/>
+          <w:szCs w:val="40"/>
+        </w:rPr>
+        <w:t>.</w:t>
+      </w:r>
+      <w:r>
+        <w:rPr>
+          <w:b/>
+          <w:sz w:val="40"/>
+          <w:szCs w:val="40"/>
+        </w:rPr>
+        <w:t xml:space="preserve"> </w:t>
       </w:r>
       <w:r>
         <w:rPr>
@@ -248,7 +280,7 @@
         <w:pStyle w:val="PargrafodaLista"/>
         <w:numPr>
           <w:ilvl w:val="0"/>
-          <w:numId w:val="4"/>
+          <w:numId w:val="8"/>
         </w:numPr>
         <w:rPr>
           <w:b/>
@@ -263,6 +295,14 @@
           <w:szCs w:val="40"/>
         </w:rPr>
         <w:t>2</w:t>
+      </w:r>
+      <w:r>
+        <w:rPr>
+          <w:b/>
+          <w:sz w:val="40"/>
+          <w:szCs w:val="40"/>
+        </w:rPr>
+        <w:t>.</w:t>
       </w:r>
       <w:r>
         <w:rPr>
@@ -704,14 +744,7 @@
           <w:sz w:val="40"/>
           <w:szCs w:val="40"/>
         </w:rPr>
-        <w:t>REGISTRO DE OCORRENCIA</w:t>
-      </w:r>
-      <w:r>
-        <w:rPr>
-          <w:sz w:val="40"/>
-          <w:szCs w:val="40"/>
-        </w:rPr>
-        <w:t>.</w:t>
+        <w:t>REGISTRO DE OCORRENCIA.</w:t>
       </w:r>
     </w:p>
     <w:p>
@@ -734,52 +767,30 @@
           <w:sz w:val="40"/>
           <w:szCs w:val="40"/>
         </w:rPr>
-        <w:t xml:space="preserve"> Policial deverá registra uma ocorrência e logo em seguida efetuar uma busca dos responsáveis da criança</w:t>
-      </w:r>
-      <w:r>
-        <w:rPr>
-          <w:sz w:val="40"/>
-          <w:szCs w:val="40"/>
-        </w:rPr>
-        <w:t>.</w:t>
-      </w:r>
-    </w:p>
-    <w:p>
-      <w:pPr>
-        <w:rPr>
-          <w:sz w:val="40"/>
-          <w:szCs w:val="40"/>
-        </w:rPr>
-      </w:pPr>
-      <w:r>
-        <w:rPr>
-          <w:b/>
-          <w:sz w:val="40"/>
-          <w:szCs w:val="40"/>
-        </w:rPr>
-        <w:t>Atores:</w:t>
-      </w:r>
-      <w:r>
-        <w:rPr>
-          <w:b/>
-          <w:sz w:val="40"/>
-          <w:szCs w:val="40"/>
-        </w:rPr>
-        <w:t xml:space="preserve"> </w:t>
-      </w:r>
-      <w:r>
-        <w:rPr>
-          <w:sz w:val="40"/>
-          <w:szCs w:val="40"/>
-        </w:rPr>
-        <w:t>Policial</w:t>
-      </w:r>
-      <w:r>
-        <w:rPr>
-          <w:sz w:val="40"/>
-          <w:szCs w:val="40"/>
-        </w:rPr>
-        <w:t>.</w:t>
+        <w:t xml:space="preserve"> Policial deverá registra uma ocorrência e logo em seguida efetuar uma busca dos responsáveis da criança.</w:t>
+      </w:r>
+    </w:p>
+    <w:p>
+      <w:pPr>
+        <w:rPr>
+          <w:sz w:val="40"/>
+          <w:szCs w:val="40"/>
+        </w:rPr>
+      </w:pPr>
+      <w:r>
+        <w:rPr>
+          <w:b/>
+          <w:sz w:val="40"/>
+          <w:szCs w:val="40"/>
+        </w:rPr>
+        <w:t xml:space="preserve">Atores: </w:t>
+      </w:r>
+      <w:r>
+        <w:rPr>
+          <w:sz w:val="40"/>
+          <w:szCs w:val="40"/>
+        </w:rPr>
+        <w:t>Policial.</w:t>
       </w:r>
     </w:p>
     <w:p>
@@ -802,14 +813,7 @@
           <w:sz w:val="40"/>
           <w:szCs w:val="40"/>
         </w:rPr>
-        <w:t xml:space="preserve"> Caso de uso 08</w:t>
-      </w:r>
-      <w:r>
-        <w:rPr>
-          <w:sz w:val="40"/>
-          <w:szCs w:val="40"/>
-        </w:rPr>
-        <w:t>.</w:t>
+        <w:t xml:space="preserve"> Caso de uso 08.</w:t>
       </w:r>
     </w:p>
     <w:p>
@@ -943,8 +947,6 @@
           <w:u w:val="single"/>
         </w:rPr>
       </w:pPr>
-      <w:bookmarkStart w:id="0" w:name="_GoBack"/>
-      <w:bookmarkEnd w:id="0"/>
       <w:r>
         <w:rPr>
           <w:sz w:val="40"/>
@@ -964,7 +966,7 @@
 </file>
 
 <file path=word/numbering.xml><?xml version="1.0" encoding="utf-8"?>
-<w:numbering xmlns:wpc="http://schemas.microsoft.com/office/word/2010/wordprocessingCanvas" xmlns:cx="http://schemas.microsoft.com/office/drawing/2014/chartex" xmlns:cx1="http://schemas.microsoft.com/office/drawing/2015/9/8/chartex" xmlns:cx2="http://schemas.microsoft.com/office/drawing/2015/10/21/chartex" xmlns:cx3="http://schemas.microsoft.com/office/drawing/2016/5/9/chartex" xmlns:cx4="http://schemas.microsoft.com/office/drawing/2016/5/10/chartex" xmlns:cx5="http://schemas.microsoft.com/office/drawing/2016/5/11/chartex" xmlns:mc="http://schemas.openxmlformats.org/markup-compatibility/2006" xmlns:o="urn:schemas-microsoft-com:office:office" xmlns:r="http://schemas.openxmlformats.org/officeDocument/2006/relationships" xmlns:m="http://schemas.openxmlformats.org/officeDocument/2006/math" xmlns:v="urn:schemas-microsoft-com:vml" xmlns:wp14="http://schemas.microsoft.com/office/word/2010/wordprocessingDrawing" xmlns:wp="http://schemas.openxmlformats.org/drawingml/2006/wordprocessingDrawing" xmlns:w10="urn:schemas-microsoft-com:office:word" xmlns:w="http://schemas.openxmlformats.org/wordprocessingml/2006/main" xmlns:w14="http://schemas.microsoft.com/office/word/2010/wordml" xmlns:w15="http://schemas.microsoft.com/office/word/2012/wordml" xmlns:w16se="http://schemas.microsoft.com/office/word/2015/wordml/symex" xmlns:wpg="http://schemas.microsoft.com/office/word/2010/wordprocessingGroup" xmlns:wpi="http://schemas.microsoft.com/office/word/2010/wordprocessingInk" xmlns:wne="http://schemas.microsoft.com/office/word/2006/wordml" xmlns:wps="http://schemas.microsoft.com/office/word/2010/wordprocessingShape" mc:Ignorable="w14 w15 w16se wp14">
+<w:numbering xmlns:wpc="http://schemas.microsoft.com/office/word/2010/wordprocessingCanvas" xmlns:cx="http://schemas.microsoft.com/office/drawing/2014/chartex" xmlns:cx1="http://schemas.microsoft.com/office/drawing/2015/9/8/chartex" xmlns:cx2="http://schemas.microsoft.com/office/drawing/2015/10/21/chartex" xmlns:cx3="http://schemas.microsoft.com/office/drawing/2016/5/9/chartex" xmlns:cx4="http://schemas.microsoft.com/office/drawing/2016/5/10/chartex" xmlns:cx5="http://schemas.microsoft.com/office/drawing/2016/5/11/chartex" xmlns:cx6="http://schemas.microsoft.com/office/drawing/2016/5/12/chartex" xmlns:cx7="http://schemas.microsoft.com/office/drawing/2016/5/13/chartex" xmlns:cx8="http://schemas.microsoft.com/office/drawing/2016/5/14/chartex" xmlns:mc="http://schemas.openxmlformats.org/markup-compatibility/2006" xmlns:aink="http://schemas.microsoft.com/office/drawing/2016/ink" xmlns:o="urn:schemas-microsoft-com:office:office" xmlns:r="http://schemas.openxmlformats.org/officeDocument/2006/relationships" xmlns:m="http://schemas.openxmlformats.org/officeDocument/2006/math" xmlns:v="urn:schemas-microsoft-com:vml" xmlns:wp14="http://schemas.microsoft.com/office/word/2010/wordprocessingDrawing" xmlns:wp="http://schemas.openxmlformats.org/drawingml/2006/wordprocessingDrawing" xmlns:w10="urn:schemas-microsoft-com:office:word" xmlns:w="http://schemas.openxmlformats.org/wordprocessingml/2006/main" xmlns:w14="http://schemas.microsoft.com/office/word/2010/wordml" xmlns:w15="http://schemas.microsoft.com/office/word/2012/wordml" xmlns:w16se="http://schemas.microsoft.com/office/word/2015/wordml/symex" xmlns:wpg="http://schemas.microsoft.com/office/word/2010/wordprocessingGroup" xmlns:wpi="http://schemas.microsoft.com/office/word/2010/wordprocessingInk" xmlns:wne="http://schemas.microsoft.com/office/word/2006/wordml" xmlns:wps="http://schemas.microsoft.com/office/word/2010/wordprocessingShape" mc:Ignorable="w14 w15 w16se wp14">
   <w:abstractNum w:abstractNumId="0" w15:restartNumberingAfterBreak="0">
     <w:nsid w:val="07A321D2"/>
     <w:multiLevelType w:val="hybridMultilevel"/>
@@ -1316,6 +1318,95 @@
     </w:lvl>
   </w:abstractNum>
   <w:abstractNum w:abstractNumId="4" w15:restartNumberingAfterBreak="0">
+    <w:nsid w:val="300E3534"/>
+    <w:multiLevelType w:val="hybridMultilevel"/>
+    <w:tmpl w:val="9C3E8AB8"/>
+    <w:lvl w:ilvl="0" w:tplc="51268A5C">
+      <w:start w:val="4"/>
+      <w:numFmt w:val="decimal"/>
+      <w:lvlText w:val="%1."/>
+      <w:lvlJc w:val="left"/>
+      <w:pPr>
+        <w:ind w:left="810" w:hanging="360"/>
+      </w:pPr>
+      <w:rPr>
+        <w:rFonts w:hint="default"/>
+      </w:rPr>
+    </w:lvl>
+    <w:lvl w:ilvl="1" w:tplc="04160019" w:tentative="1">
+      <w:start w:val="1"/>
+      <w:numFmt w:val="lowerLetter"/>
+      <w:lvlText w:val="%2."/>
+      <w:lvlJc w:val="left"/>
+      <w:pPr>
+        <w:ind w:left="1440" w:hanging="360"/>
+      </w:pPr>
+    </w:lvl>
+    <w:lvl w:ilvl="2" w:tplc="0416001B" w:tentative="1">
+      <w:start w:val="1"/>
+      <w:numFmt w:val="lowerRoman"/>
+      <w:lvlText w:val="%3."/>
+      <w:lvlJc w:val="right"/>
+      <w:pPr>
+        <w:ind w:left="2160" w:hanging="180"/>
+      </w:pPr>
+    </w:lvl>
+    <w:lvl w:ilvl="3" w:tplc="0416000F" w:tentative="1">
+      <w:start w:val="1"/>
+      <w:numFmt w:val="decimal"/>
+      <w:lvlText w:val="%4."/>
+      <w:lvlJc w:val="left"/>
+      <w:pPr>
+        <w:ind w:left="2880" w:hanging="360"/>
+      </w:pPr>
+    </w:lvl>
+    <w:lvl w:ilvl="4" w:tplc="04160019" w:tentative="1">
+      <w:start w:val="1"/>
+      <w:numFmt w:val="lowerLetter"/>
+      <w:lvlText w:val="%5."/>
+      <w:lvlJc w:val="left"/>
+      <w:pPr>
+        <w:ind w:left="3600" w:hanging="360"/>
+      </w:pPr>
+    </w:lvl>
+    <w:lvl w:ilvl="5" w:tplc="0416001B" w:tentative="1">
+      <w:start w:val="1"/>
+      <w:numFmt w:val="lowerRoman"/>
+      <w:lvlText w:val="%6."/>
+      <w:lvlJc w:val="right"/>
+      <w:pPr>
+        <w:ind w:left="4320" w:hanging="180"/>
+      </w:pPr>
+    </w:lvl>
+    <w:lvl w:ilvl="6" w:tplc="0416000F" w:tentative="1">
+      <w:start w:val="1"/>
+      <w:numFmt w:val="decimal"/>
+      <w:lvlText w:val="%7."/>
+      <w:lvlJc w:val="left"/>
+      <w:pPr>
+        <w:ind w:left="5040" w:hanging="360"/>
+      </w:pPr>
+    </w:lvl>
+    <w:lvl w:ilvl="7" w:tplc="04160019" w:tentative="1">
+      <w:start w:val="1"/>
+      <w:numFmt w:val="lowerLetter"/>
+      <w:lvlText w:val="%8."/>
+      <w:lvlJc w:val="left"/>
+      <w:pPr>
+        <w:ind w:left="5760" w:hanging="360"/>
+      </w:pPr>
+    </w:lvl>
+    <w:lvl w:ilvl="8" w:tplc="0416001B" w:tentative="1">
+      <w:start w:val="1"/>
+      <w:numFmt w:val="lowerRoman"/>
+      <w:lvlText w:val="%9."/>
+      <w:lvlJc w:val="right"/>
+      <w:pPr>
+        <w:ind w:left="6480" w:hanging="180"/>
+      </w:pPr>
+    </w:lvl>
+  </w:abstractNum>
+  <w:abstractNum w:abstractNumId="5" w15:restartNumberingAfterBreak="0">
     <w:nsid w:val="421C7636"/>
     <w:multiLevelType w:val="hybridMultilevel"/>
     <w:tmpl w:val="96DE6006"/>
@@ -1404,7 +1495,7 @@
       </w:pPr>
     </w:lvl>
   </w:abstractNum>
-  <w:abstractNum w:abstractNumId="5" w15:restartNumberingAfterBreak="0">
+  <w:abstractNum w:abstractNumId="6" w15:restartNumberingAfterBreak="0">
     <w:nsid w:val="60CA7876"/>
     <w:multiLevelType w:val="hybridMultilevel"/>
     <w:tmpl w:val="5ED233E2"/>
@@ -1493,7 +1584,7 @@
       </w:pPr>
     </w:lvl>
   </w:abstractNum>
-  <w:abstractNum w:abstractNumId="6" w15:restartNumberingAfterBreak="0">
+  <w:abstractNum w:abstractNumId="7" w15:restartNumberingAfterBreak="0">
     <w:nsid w:val="79CD11B6"/>
     <w:multiLevelType w:val="hybridMultilevel"/>
     <w:tmpl w:val="3744B8C6"/>
@@ -1595,12 +1686,15 @@
     <w:abstractNumId w:val="2"/>
   </w:num>
   <w:num w:numId="5">
+    <w:abstractNumId w:val="7"/>
+  </w:num>
+  <w:num w:numId="6">
     <w:abstractNumId w:val="6"/>
   </w:num>
-  <w:num w:numId="6">
+  <w:num w:numId="7">
     <w:abstractNumId w:val="5"/>
   </w:num>
-  <w:num w:numId="7">
+  <w:num w:numId="8">
     <w:abstractNumId w:val="4"/>
   </w:num>
 </w:numbering>

</xml_diff>